<commit_message>
Updated DOCX and ensured R script is present; removed temp file
</commit_message>
<xml_diff>
--- a/Assigment-commit.docx
+++ b/Assigment-commit.docx
@@ -3,16 +3,27 @@
 <w:document xmlns:wpc="http://schemas.microsoft.com/office/word/2010/wordprocessingCanvas" xmlns:cx="http://schemas.microsoft.com/office/drawing/2014/chartex" xmlns:cx1="http://schemas.microsoft.com/office/drawing/2015/9/8/chartex" xmlns:cx2="http://schemas.microsoft.com/office/drawing/2015/10/21/chartex" xmlns:cx3="http://schemas.microsoft.com/office/drawing/2016/5/9/chartex" xmlns:cx4="http://schemas.microsoft.com/office/drawing/2016/5/10/chartex" xmlns:cx5="http://schemas.microsoft.com/office/drawing/2016/5/11/chartex" xmlns:cx6="http://schemas.microsoft.com/office/drawing/2016/5/12/chartex" xmlns:cx7="http://schemas.microsoft.com/office/drawing/2016/5/13/chartex" xmlns:cx8="http://schemas.microsoft.com/office/drawing/2016/5/14/chartex" xmlns:mc="http://schemas.openxmlformats.org/markup-compatibility/2006" xmlns:aink="http://schemas.microsoft.com/office/drawing/2016/ink" xmlns:am3d="http://schemas.microsoft.com/office/drawing/2017/model3d" xmlns:o="urn:schemas-microsoft-com:office:office" xmlns:oel="http://schemas.microsoft.com/office/2019/extlst" xmlns:r="http://schemas.openxmlformats.org/officeDocument/2006/relationships" xmlns:m="http://schemas.openxmlformats.org/officeDocument/2006/math" xmlns:v="urn:schemas-microsoft-com:vml" xmlns:wp14="http://schemas.microsoft.com/office/word/2010/wordprocessingDrawing" xmlns:wp="http://schemas.openxmlformats.org/drawingml/2006/wordprocessingDrawing" xmlns:w10="urn:schemas-microsoft-com:office:word" xmlns:w="http://schemas.openxmlformats.org/wordprocessingml/2006/main" xmlns:w14="http://schemas.microsoft.com/office/word/2010/wordml" xmlns:w15="http://schemas.microsoft.com/office/word/2012/wordml" xmlns:w16cex="http://schemas.microsoft.com/office/word/2018/wordml/cex" xmlns:w16cid="http://schemas.microsoft.com/office/word/2016/wordml/cid" xmlns:w16="http://schemas.microsoft.com/office/word/2018/wordml" xmlns:w16du="http://schemas.microsoft.com/office/word/2023/wordml/word16du" xmlns:w16sdtdh="http://schemas.microsoft.com/office/word/2020/wordml/sdtdatahash" xmlns:w16sdtfl="http://schemas.microsoft.com/office/word/2024/wordml/sdtformatlock" xmlns:w16se="http://schemas.microsoft.com/office/word/2015/wordml/symex" xmlns:wpg="http://schemas.microsoft.com/office/word/2010/wordprocessingGroup" xmlns:wpi="http://schemas.microsoft.com/office/word/2010/wordprocessingInk" xmlns:wne="http://schemas.microsoft.com/office/word/2006/wordml" xmlns:wps="http://schemas.microsoft.com/office/word/2010/wordprocessingShape" mc:Ignorable="w14 w15 w16se w16cid w16 w16cex w16sdtdh w16sdtfl w16du wp14">
   <w:body>
     <w:p>
-      <w:proofErr w:type="spellStart"/>
+      <w:pPr>
+        <w:rPr>
+          <w:b/>
+          <w:bCs/>
+        </w:rPr>
+      </w:pPr>
       <w:r>
-        <w:t>Jjjjj</w:t>
+        <w:rPr>
+          <w:b/>
+          <w:bCs/>
+        </w:rPr>
+        <w:t>Commit done so far</w:t>
       </w:r>
-      <w:proofErr w:type="spellEnd"/>
     </w:p>
     <w:p>
       <w:r>
+        <w:rPr>
+          <w:noProof/>
+        </w:rPr>
         <w:drawing>
-          <wp:inline distT="0" distB="0" distL="0" distR="0" wp14:anchorId="338E2E63" wp14:editId="748334CA">
+          <wp:inline distT="0" distB="0" distL="0" distR="0" wp14:anchorId="338E2E63" wp14:editId="6B9F8302">
             <wp:extent cx="5943600" cy="6370955"/>
             <wp:effectExtent l="0" t="0" r="0" b="0"/>
             <wp:docPr id="1705222543" name="Picture 2"/>
@@ -63,9 +74,12 @@
     </w:p>
     <w:p>
       <w:r>
+        <w:rPr>
+          <w:noProof/>
+        </w:rPr>
         <w:lastRenderedPageBreak/>
         <w:drawing>
-          <wp:inline distT="0" distB="0" distL="0" distR="0" wp14:anchorId="2324128F" wp14:editId="0F7772FE">
+          <wp:inline distT="0" distB="0" distL="0" distR="0" wp14:anchorId="2324128F" wp14:editId="7DE23F33">
             <wp:extent cx="5943600" cy="6415405"/>
             <wp:effectExtent l="0" t="0" r="0" b="4445"/>
             <wp:docPr id="1377256335" name="Picture 4"/>
@@ -116,9 +130,12 @@
     </w:p>
     <w:p>
       <w:r>
+        <w:rPr>
+          <w:noProof/>
+        </w:rPr>
         <w:lastRenderedPageBreak/>
         <w:drawing>
-          <wp:inline distT="0" distB="0" distL="0" distR="0" wp14:anchorId="617856A2" wp14:editId="3EE26CDF">
+          <wp:inline distT="0" distB="0" distL="0" distR="0" wp14:anchorId="617856A2" wp14:editId="5E0195F2">
             <wp:extent cx="5943600" cy="5859780"/>
             <wp:effectExtent l="0" t="0" r="0" b="7620"/>
             <wp:docPr id="304248414" name="Picture 6"/>
@@ -169,9 +186,12 @@
     </w:p>
     <w:p>
       <w:r>
+        <w:rPr>
+          <w:noProof/>
+        </w:rPr>
         <w:lastRenderedPageBreak/>
         <w:drawing>
-          <wp:inline distT="0" distB="0" distL="0" distR="0" wp14:anchorId="009EADB7" wp14:editId="0CE817B7">
+          <wp:inline distT="0" distB="0" distL="0" distR="0" wp14:anchorId="009EADB7" wp14:editId="3B2D9032">
             <wp:extent cx="5943600" cy="5930265"/>
             <wp:effectExtent l="0" t="0" r="0" b="0"/>
             <wp:docPr id="1886508790" name="Picture 8"/>
@@ -222,9 +242,12 @@
     </w:p>
     <w:p>
       <w:r>
+        <w:rPr>
+          <w:noProof/>
+        </w:rPr>
         <w:lastRenderedPageBreak/>
         <w:drawing>
-          <wp:inline distT="0" distB="0" distL="0" distR="0" wp14:anchorId="3B807D85" wp14:editId="6C1F6EBC">
+          <wp:inline distT="0" distB="0" distL="0" distR="0" wp14:anchorId="3B807D85" wp14:editId="2215D8DE">
             <wp:extent cx="5943600" cy="6664960"/>
             <wp:effectExtent l="0" t="0" r="0" b="2540"/>
             <wp:docPr id="1972810223" name="Picture 10"/>
@@ -275,6 +298,9 @@
     </w:p>
     <w:p>
       <w:r>
+        <w:rPr>
+          <w:noProof/>
+        </w:rPr>
         <w:lastRenderedPageBreak/>
         <w:drawing>
           <wp:inline distT="0" distB="0" distL="0" distR="0" wp14:anchorId="4867C0F9" wp14:editId="4B4D8818">
@@ -330,8 +356,11 @@
     <w:p/>
     <w:p>
       <w:r>
+        <w:rPr>
+          <w:noProof/>
+        </w:rPr>
         <w:drawing>
-          <wp:inline distT="0" distB="0" distL="0" distR="0" wp14:anchorId="44012FCF" wp14:editId="7C693B93">
+          <wp:inline distT="0" distB="0" distL="0" distR="0" wp14:anchorId="44012FCF" wp14:editId="5904A409">
             <wp:extent cx="5943600" cy="2117090"/>
             <wp:effectExtent l="0" t="0" r="0" b="0"/>
             <wp:docPr id="654704871" name="Picture 16"/>
@@ -994,6 +1023,7 @@
   <w:style w:type="character" w:default="1" w:styleId="DefaultParagraphFont">
     <w:name w:val="Default Paragraph Font"/>
     <w:uiPriority w:val="1"/>
+    <w:semiHidden/>
     <w:unhideWhenUsed/>
   </w:style>
   <w:style w:type="table" w:default="1" w:styleId="TableNormal">

</xml_diff>